<commit_message>
comparision between multi-threading and multi-tasking
</commit_message>
<xml_diff>
--- a/IOT Assignment 3.docx
+++ b/IOT Assignment 3.docx
@@ -44,6 +44,15 @@
         </w:rPr>
         <w:t>MULTI-TASKING</w:t>
       </w:r>
+    </w:p>
+    <w:p>
+      <w:pPr>
+        <w:spacing w:line="276" w:lineRule="auto"/>
+        <w:jc w:val="both"/>
+        <w:rPr>
+          <w:rFonts w:cs="Times New Roman"/>
+        </w:rPr>
+      </w:pPr>
     </w:p>
     <w:p>
       <w:pPr>
@@ -205,7 +214,6 @@
     <w:p/>
     <w:p/>
     <w:p/>
-    <w:p/>
     <w:p>
       <w:pPr>
         <w:rPr>
@@ -223,6 +231,14 @@
       <w:pPr>
         <w:jc w:val="both"/>
       </w:pPr>
+      <w:r>
+        <w:t>Multitasking or Asynchronous programming is a technique to run simultaneous operations in an application on a single OS thread at a time. Multitasking involves often CPU switching between the tasks, so that users can collaborate with each program together. Multi-tasking provides separate memory and resources to the processes for execution.</w:t>
+      </w:r>
+      <w:r>
+        <w:tab/>
+      </w:r>
+    </w:p>
+    <w:p>
       <w:r>
         <w:rPr>
           <w:noProof/>
@@ -234,7 +250,7 @@
               <wp:align>center</wp:align>
             </wp:positionH>
             <wp:positionV relativeFrom="paragraph">
-              <wp:posOffset>931545</wp:posOffset>
+              <wp:posOffset>8255</wp:posOffset>
             </wp:positionV>
             <wp:extent cx="3248025" cy="2329180"/>
             <wp:effectExtent l="0" t="0" r="9525" b="0"/>
@@ -283,14 +299,6 @@
           </wp:anchor>
         </w:drawing>
       </w:r>
-      <w:r>
-        <w:t>Multitasking or Asynchronous programming is a technique to run simultaneous operations in an application on a single OS thread at a time. Multitasking involves often CPU switching between the tasks, so that users can collaborate with each program together. Multi-tasking provides separate memory and resources to the processes for execution.</w:t>
-      </w:r>
-      <w:r>
-        <w:tab/>
-      </w:r>
-    </w:p>
-    <w:p>
       <w:r>
         <w:br w:type="page"/>
       </w:r>
@@ -1440,7 +1448,7 @@
 </file>
 
 <file path=customXml/itemProps1.xml><?xml version="1.0" encoding="utf-8"?>
-<ds:datastoreItem xmlns:ds="http://schemas.openxmlformats.org/officeDocument/2006/customXml" ds:itemID="{E721CFCE-7AF2-4356-9F40-E0E0451B5A9A}">
+<ds:datastoreItem xmlns:ds="http://schemas.openxmlformats.org/officeDocument/2006/customXml" ds:itemID="{46EE22F6-44FA-4AAE-AB1C-895A1910EB1E}">
   <ds:schemaRefs>
     <ds:schemaRef ds:uri="http://schemas.openxmlformats.org/officeDocument/2006/bibliography"/>
   </ds:schemaRefs>

</xml_diff>